<commit_message>
Script completo + Doku
</commit_message>
<xml_diff>
--- a/DATA MINING AZKEN PRAKTIKA.docx
+++ b/DATA MINING AZKEN PRAKTIKA.docx
@@ -1562,33 +1562,237 @@
         <w:t>.</w:t>
       </w:r>
       <w:r>
-        <w:t xml:space="preserve"> En esta carpeta se encu</w:t>
+        <w:t xml:space="preserve"> En esta carpeta se encuentran todos los </w:t>
+      </w:r>
+      <w:proofErr w:type="spellStart"/>
+      <w:r>
+        <w:t>jar</w:t>
+      </w:r>
+      <w:proofErr w:type="spellEnd"/>
+      <w:r>
+        <w:t xml:space="preserve"> necesarios y los scripts </w:t>
+      </w:r>
+      <w:proofErr w:type="spellStart"/>
+      <w:r>
+        <w:t>sh</w:t>
+      </w:r>
+      <w:proofErr w:type="spellEnd"/>
+      <w:r>
+        <w:t xml:space="preserve">. </w:t>
+      </w:r>
+    </w:p>
+    <w:p>
+      <w:r>
+        <w:t>El script está dividido en dos partes:</w:t>
+      </w:r>
+    </w:p>
+    <w:p>
+      <w:pPr>
+        <w:pStyle w:val="Ttulo3"/>
+      </w:pPr>
+      <w:r>
+        <w:t>Modeloak.sh</w:t>
+      </w:r>
+    </w:p>
+    <w:p>
+      <w:r>
+        <w:t>Con este script entrenaremos los modelos y se sacaran los mdl con los parámetros optimizados.</w:t>
+      </w:r>
+    </w:p>
+    <w:p>
+      <w:pPr>
+        <w:pStyle w:val="Ttulo4"/>
+        <w:rPr>
+          <w:lang w:val="en-US"/>
+        </w:rPr>
+      </w:pPr>
+      <w:proofErr w:type="spellStart"/>
+      <w:r>
+        <w:rPr>
+          <w:lang w:val="en-US"/>
+        </w:rPr>
+        <w:t>Parametros</w:t>
+      </w:r>
+      <w:proofErr w:type="spellEnd"/>
+      <w:r>
+        <w:rPr>
+          <w:lang w:val="en-US"/>
+        </w:rPr>
+        <w:t>:</w:t>
+      </w:r>
+    </w:p>
+    <w:p/>
+    <w:p>
+      <w:pPr>
+        <w:rPr>
+          <w:lang w:val="en-US"/>
+        </w:rPr>
+      </w:pPr>
+      <w:r>
+        <w:rPr>
+          <w:lang w:val="en-US"/>
+        </w:rPr>
+        <w:t xml:space="preserve">1-Path </w:t>
+      </w:r>
+      <w:proofErr w:type="spellStart"/>
+      <w:r>
+        <w:rPr>
+          <w:lang w:val="en-US"/>
+        </w:rPr>
+        <w:t>fichero</w:t>
+      </w:r>
+      <w:proofErr w:type="spellEnd"/>
+      <w:r>
+        <w:rPr>
+          <w:lang w:val="en-US"/>
+        </w:rPr>
+        <w:t xml:space="preserve"> train"</w:t>
+      </w:r>
+    </w:p>
+    <w:p>
+      <w:pPr>
+        <w:rPr>
+          <w:lang w:val="en-US"/>
+        </w:rPr>
+      </w:pPr>
+      <w:r>
+        <w:rPr>
+          <w:lang w:val="en-US"/>
+        </w:rPr>
+        <w:t xml:space="preserve">2-Path </w:t>
+      </w:r>
+      <w:proofErr w:type="spellStart"/>
+      <w:r>
+        <w:rPr>
+          <w:lang w:val="en-US"/>
+        </w:rPr>
+        <w:t>fichero</w:t>
+      </w:r>
+      <w:proofErr w:type="spellEnd"/>
+      <w:r>
+        <w:rPr>
+          <w:lang w:val="en-US"/>
+        </w:rPr>
+        <w:t xml:space="preserve"> </w:t>
+      </w:r>
+      <w:proofErr w:type="spellStart"/>
+      <w:r>
+        <w:rPr>
+          <w:lang w:val="en-US"/>
+        </w:rPr>
+        <w:t>dev</w:t>
+      </w:r>
+      <w:proofErr w:type="spellEnd"/>
+    </w:p>
+    <w:p>
+      <w:r>
+        <w:t xml:space="preserve">3-(opcional) </w:t>
+      </w:r>
+      <w:proofErr w:type="spellStart"/>
+      <w:r>
+        <w:t>Posicion</w:t>
+      </w:r>
+      <w:proofErr w:type="spellEnd"/>
+      <w:r>
+        <w:t xml:space="preserve"> de la clase. Si no se especifica se utilizara el ultimo atributo como clase</w:t>
+      </w:r>
+    </w:p>
+    <w:p/>
+    <w:p>
+      <w:pPr>
+        <w:pStyle w:val="Ttulo3"/>
+      </w:pPr>
+      <w:r>
+        <w:t>Sailkatu.sh</w:t>
+      </w:r>
+    </w:p>
+    <w:p>
+      <w:r>
+        <w:t>Con es</w:t>
       </w:r>
       <w:bookmarkStart w:id="0" w:name="_GoBack"/>
       <w:bookmarkEnd w:id="0"/>
       <w:r>
-        <w:t xml:space="preserve">entran todos los </w:t>
-      </w:r>
-      <w:proofErr w:type="spellStart"/>
-      <w:r>
-        <w:t>jar</w:t>
-      </w:r>
-      <w:proofErr w:type="spellEnd"/>
-      <w:r>
-        <w:t xml:space="preserve"> necesarios y los scripts </w:t>
-      </w:r>
-      <w:proofErr w:type="spellStart"/>
-      <w:r>
-        <w:t>sh</w:t>
-      </w:r>
-      <w:proofErr w:type="spellEnd"/>
-      <w:r>
-        <w:t xml:space="preserve">. </w:t>
-      </w:r>
-    </w:p>
-    <w:p>
-      <w:r>
-        <w:t>El script está dividido en dos partes:</w:t>
+        <w:t xml:space="preserve">te script se utilizaran los modelos creados por el anterior y se harán las predicciones. Por un lado se creara un archivo </w:t>
+      </w:r>
+      <w:proofErr w:type="spellStart"/>
+      <w:r>
+        <w:t>arff</w:t>
+      </w:r>
+      <w:proofErr w:type="spellEnd"/>
+      <w:r>
+        <w:t xml:space="preserve"> que será la copia del test pero con atributos añadidos de cada clasificador indicando su voto en la instancia.</w:t>
+      </w:r>
+    </w:p>
+    <w:p>
+      <w:r>
+        <w:t xml:space="preserve">Después se creara utilizando ese </w:t>
+      </w:r>
+      <w:proofErr w:type="spellStart"/>
+      <w:r>
+        <w:t>arff</w:t>
+      </w:r>
+      <w:proofErr w:type="spellEnd"/>
+      <w:r>
+        <w:t xml:space="preserve"> un archivo de texto plano indicando la predicción de cada instancia. El método utilizado ha sido el de votación por lo que la clase será el valor más votado entre todos los clasificadores.</w:t>
+      </w:r>
+    </w:p>
+    <w:p>
+      <w:pPr>
+        <w:pStyle w:val="Ttulo4"/>
+        <w:rPr>
+          <w:lang w:val="en-US"/>
+        </w:rPr>
+      </w:pPr>
+      <w:proofErr w:type="spellStart"/>
+      <w:r>
+        <w:rPr>
+          <w:lang w:val="en-US"/>
+        </w:rPr>
+        <w:t>Parametros</w:t>
+      </w:r>
+      <w:proofErr w:type="spellEnd"/>
+      <w:r>
+        <w:rPr>
+          <w:lang w:val="en-US"/>
+        </w:rPr>
+        <w:t>:</w:t>
+      </w:r>
+    </w:p>
+    <w:p>
+      <w:pPr>
+        <w:rPr>
+          <w:lang w:val="en-US"/>
+        </w:rPr>
+      </w:pPr>
+    </w:p>
+    <w:p>
+      <w:r>
+        <w:t>1-Path fichero test</w:t>
+      </w:r>
+    </w:p>
+    <w:p>
+      <w:r>
+        <w:t xml:space="preserve">2-Path fichero donde guardar los resultados intermedios. Un </w:t>
+      </w:r>
+      <w:proofErr w:type="spellStart"/>
+      <w:r>
+        <w:t>arff</w:t>
+      </w:r>
+      <w:proofErr w:type="spellEnd"/>
+      <w:r>
+        <w:t xml:space="preserve"> con</w:t>
+      </w:r>
+      <w:r>
+        <w:t xml:space="preserve"> los votos de cada clasificador</w:t>
+      </w:r>
+    </w:p>
+    <w:p>
+      <w:r>
+        <w:t xml:space="preserve">2-Path fichero texto plano donde se guardara el resultado final teniendo en </w:t>
+      </w:r>
+      <w:r>
+        <w:t>cuenta todos los clasificadores</w:t>
       </w:r>
     </w:p>
     <w:p>
@@ -1596,46 +1800,139 @@
         <w:pStyle w:val="Ttulo3"/>
       </w:pPr>
       <w:r>
-        <w:t>Modeloak.sh</w:t>
-      </w:r>
-    </w:p>
-    <w:p>
-      <w:r>
-        <w:t>Con este script entrenaremos los modelos y se sacaran los mdl con los parámetros optimizados.</w:t>
-      </w:r>
-    </w:p>
-    <w:p>
-      <w:pPr>
-        <w:pStyle w:val="Ttulo3"/>
-      </w:pPr>
-      <w:r>
-        <w:t>Sailkatu.sh</w:t>
-      </w:r>
-    </w:p>
-    <w:p>
-      <w:r>
-        <w:t xml:space="preserve">Con este script se utilizaran los modelos creados por el anterior y se harán las predicciones. Por un lado se creara un archivo </w:t>
-      </w:r>
-      <w:proofErr w:type="spellStart"/>
-      <w:r>
-        <w:t>arff</w:t>
-      </w:r>
-      <w:proofErr w:type="spellEnd"/>
-      <w:r>
-        <w:t xml:space="preserve"> que será la copia del test pero con atributos añadidos de cada clasificador indicando su voto en la instancia.</w:t>
-      </w:r>
-    </w:p>
-    <w:p>
-      <w:r>
-        <w:t xml:space="preserve">Después se creara utilizando ese </w:t>
-      </w:r>
-      <w:proofErr w:type="spellStart"/>
-      <w:r>
-        <w:t>arff</w:t>
-      </w:r>
-      <w:proofErr w:type="spellEnd"/>
-      <w:r>
-        <w:t xml:space="preserve"> un archivo de texto plano indicando la predicción de cada instancia. El método utilizado ha sido el de votación por lo que la clase será el valor más votado entre todos los clasificadores.</w:t>
+        <w:t>Completo.sh</w:t>
+      </w:r>
+    </w:p>
+    <w:p>
+      <w:r>
+        <w:t>Este script simplemente es la suma de los dos anteriores. Ejecuta primero modeloak.sh y luego sailkatu.sh.</w:t>
+      </w:r>
+    </w:p>
+    <w:p>
+      <w:r>
+        <w:t>Los parámetros son los la suma de los de modeloak.sh y sailkatu.sh con la diferencia de que el la posición de la clase esta al final del todo (Este parámetro es opcional):</w:t>
+      </w:r>
+    </w:p>
+    <w:p>
+      <w:pPr>
+        <w:rPr>
+          <w:lang w:val="en-US"/>
+        </w:rPr>
+      </w:pPr>
+      <w:r>
+        <w:rPr>
+          <w:lang w:val="en-US"/>
+        </w:rPr>
+        <w:lastRenderedPageBreak/>
+        <w:t xml:space="preserve">1-Path </w:t>
+      </w:r>
+      <w:proofErr w:type="spellStart"/>
+      <w:r>
+        <w:rPr>
+          <w:lang w:val="en-US"/>
+        </w:rPr>
+        <w:t>fichero</w:t>
+      </w:r>
+      <w:proofErr w:type="spellEnd"/>
+      <w:r>
+        <w:rPr>
+          <w:lang w:val="en-US"/>
+        </w:rPr>
+        <w:t xml:space="preserve"> train</w:t>
+      </w:r>
+    </w:p>
+    <w:p>
+      <w:pPr>
+        <w:rPr>
+          <w:lang w:val="en-US"/>
+        </w:rPr>
+      </w:pPr>
+      <w:r>
+        <w:rPr>
+          <w:lang w:val="en-US"/>
+        </w:rPr>
+        <w:t xml:space="preserve">2-Path </w:t>
+      </w:r>
+      <w:proofErr w:type="spellStart"/>
+      <w:r>
+        <w:rPr>
+          <w:lang w:val="en-US"/>
+        </w:rPr>
+        <w:t>fichero</w:t>
+      </w:r>
+      <w:proofErr w:type="spellEnd"/>
+      <w:r>
+        <w:rPr>
+          <w:lang w:val="en-US"/>
+        </w:rPr>
+        <w:t xml:space="preserve"> </w:t>
+      </w:r>
+      <w:proofErr w:type="spellStart"/>
+      <w:r>
+        <w:rPr>
+          <w:lang w:val="en-US"/>
+        </w:rPr>
+        <w:t>dev</w:t>
+      </w:r>
+      <w:proofErr w:type="spellEnd"/>
+    </w:p>
+    <w:p>
+      <w:pPr>
+        <w:rPr>
+          <w:lang w:val="en-US"/>
+        </w:rPr>
+      </w:pPr>
+      <w:r>
+        <w:rPr>
+          <w:lang w:val="en-US"/>
+        </w:rPr>
+        <w:t xml:space="preserve">3-Path </w:t>
+      </w:r>
+      <w:proofErr w:type="spellStart"/>
+      <w:r>
+        <w:rPr>
+          <w:lang w:val="en-US"/>
+        </w:rPr>
+        <w:t>fichero</w:t>
+      </w:r>
+      <w:proofErr w:type="spellEnd"/>
+      <w:r>
+        <w:rPr>
+          <w:lang w:val="en-US"/>
+        </w:rPr>
+        <w:t xml:space="preserve"> test</w:t>
+      </w:r>
+    </w:p>
+    <w:p>
+      <w:r>
+        <w:t>4-Path fichero donde guar</w:t>
+      </w:r>
+      <w:r>
+        <w:t>dar los resultados intermedios.</w:t>
+      </w:r>
+    </w:p>
+    <w:p>
+      <w:r>
+        <w:t xml:space="preserve">5-Path fichero texto plano donde se guardara el resultado final teniendo en </w:t>
+      </w:r>
+      <w:r>
+        <w:t>cuenta todos los clasificadores</w:t>
+      </w:r>
+    </w:p>
+    <w:p>
+      <w:r>
+        <w:t xml:space="preserve">6-(opcional) </w:t>
+      </w:r>
+      <w:proofErr w:type="spellStart"/>
+      <w:r>
+        <w:t>Posicion</w:t>
+      </w:r>
+      <w:proofErr w:type="spellEnd"/>
+      <w:r>
+        <w:t xml:space="preserve"> de la clase. Si no se especifica se utilizar</w:t>
+      </w:r>
+      <w:r>
+        <w:t>a el ultimo atributo como clase</w:t>
       </w:r>
     </w:p>
     <w:sectPr>
@@ -2184,6 +2481,28 @@
       <w:szCs w:val="24"/>
     </w:rPr>
   </w:style>
+  <w:style w:type="paragraph" w:styleId="Ttulo4">
+    <w:name w:val="heading 4"/>
+    <w:basedOn w:val="Normal"/>
+    <w:next w:val="Normal"/>
+    <w:link w:val="Ttulo4Car"/>
+    <w:uiPriority w:val="9"/>
+    <w:unhideWhenUsed/>
+    <w:qFormat/>
+    <w:rsid w:val="00501E64"/>
+    <w:pPr>
+      <w:keepNext/>
+      <w:keepLines/>
+      <w:spacing w:before="40" w:after="0"/>
+      <w:outlineLvl w:val="3"/>
+    </w:pPr>
+    <w:rPr>
+      <w:rFonts w:asciiTheme="majorHAnsi" w:eastAsiaTheme="majorEastAsia" w:hAnsiTheme="majorHAnsi" w:cstheme="majorBidi"/>
+      <w:i/>
+      <w:iCs/>
+      <w:color w:val="365F91" w:themeColor="accent1" w:themeShade="BF"/>
+    </w:rPr>
+  </w:style>
   <w:style w:type="character" w:default="1" w:styleId="Fuentedeprrafopredeter">
     <w:name w:val="Default Paragraph Font"/>
     <w:uiPriority w:val="1"/>
@@ -2257,6 +2576,19 @@
       <w:color w:val="243F60" w:themeColor="accent1" w:themeShade="7F"/>
       <w:sz w:val="24"/>
       <w:szCs w:val="24"/>
+    </w:rPr>
+  </w:style>
+  <w:style w:type="character" w:customStyle="1" w:styleId="Ttulo4Car">
+    <w:name w:val="Título 4 Car"/>
+    <w:basedOn w:val="Fuentedeprrafopredeter"/>
+    <w:link w:val="Ttulo4"/>
+    <w:uiPriority w:val="9"/>
+    <w:rsid w:val="00501E64"/>
+    <w:rPr>
+      <w:rFonts w:asciiTheme="majorHAnsi" w:eastAsiaTheme="majorEastAsia" w:hAnsiTheme="majorHAnsi" w:cstheme="majorBidi"/>
+      <w:i/>
+      <w:iCs/>
+      <w:color w:val="365F91" w:themeColor="accent1" w:themeShade="BF"/>
     </w:rPr>
   </w:style>
 </w:styles>
@@ -2550,7 +2882,7 @@
 </file>
 
 <file path=customXml/itemProps1.xml><?xml version="1.0" encoding="utf-8"?>
-<ds:datastoreItem xmlns:ds="http://schemas.openxmlformats.org/officeDocument/2006/customXml" ds:itemID="{313F5CC5-738A-4E15-A15E-C45B3F010147}">
+<ds:datastoreItem xmlns:ds="http://schemas.openxmlformats.org/officeDocument/2006/customXml" ds:itemID="{68C2B235-ACDF-4FFA-A334-CB31B13E00DC}">
   <ds:schemaRefs>
     <ds:schemaRef ds:uri="http://schemas.openxmlformats.org/officeDocument/2006/bibliography"/>
   </ds:schemaRefs>

</xml_diff>